<commit_message>
Ajout de la section 7 sur l'importance des cas d'utilisation
</commit_message>
<xml_diff>
--- a/Preparation au tp1_ lof2410.docx
+++ b/Preparation au tp1_ lof2410.docx
@@ -1022,8 +1022,6 @@
       <w:r>
         <w:t>En plusieurs langues</w:t>
       </w:r>
-      <w:bookmarkStart w:id="0" w:name="_GoBack"/>
-      <w:bookmarkEnd w:id="0"/>
     </w:p>
     <w:p>
       <w:pPr>
@@ -1369,7 +1367,237 @@
         <w:t>Diagramme de cas d’utilisation</w:t>
       </w:r>
     </w:p>
+    <w:p>
+      <w:pPr>
+        <w:rPr>
+          <w:b/>
+          <w:sz w:val="28"/>
+        </w:rPr>
+      </w:pPr>
+    </w:p>
+    <w:p>
+      <w:pPr>
+        <w:rPr>
+          <w:b/>
+          <w:sz w:val="28"/>
+        </w:rPr>
+      </w:pPr>
+    </w:p>
+    <w:p>
+      <w:pPr>
+        <w:rPr>
+          <w:b/>
+          <w:sz w:val="28"/>
+        </w:rPr>
+      </w:pPr>
+    </w:p>
+    <w:p>
+      <w:pPr>
+        <w:rPr>
+          <w:b/>
+          <w:sz w:val="28"/>
+        </w:rPr>
+      </w:pPr>
+      <w:r>
+        <w:rPr>
+          <w:b/>
+          <w:sz w:val="28"/>
+        </w:rPr>
+        <w:lastRenderedPageBreak/>
+        <w:t xml:space="preserve">7. JUSTIFICATION DE L’IMPORTANCE DES CAS D’UTILISATION </w:t>
+      </w:r>
+      <w:proofErr w:type="gramStart"/>
+      <w:r>
+        <w:rPr>
+          <w:b/>
+          <w:sz w:val="28"/>
+        </w:rPr>
+        <w:t>I(</w:t>
+      </w:r>
+      <w:proofErr w:type="gramEnd"/>
+      <w:r>
+        <w:rPr>
+          <w:b/>
+          <w:sz w:val="28"/>
+        </w:rPr>
+        <w:t>10 PTS)</w:t>
+      </w:r>
+    </w:p>
+    <w:p>
+      <w:r>
+        <w:t>C</w:t>
+      </w:r>
+      <w:r>
+        <w:t>as d’utilisation que vous avez sélectionnés devrait être considéré comme prioritaire en fonction des critères vus en classe.</w:t>
+      </w:r>
+    </w:p>
+    <w:p>
+      <w:r>
+        <w:t>Objectifs des cas d’utilisation: • Capturer le comportement désiré du système • Spécifier ce que le système fait (fonctions), mais pas comment il le fait.</w:t>
+      </w:r>
+    </w:p>
+    <w:p>
+      <w:r>
+        <w:t>• Servir d’entente entre les développeurs, les utilisateurs et les experts sur les fonctions disponibles et sur la façon d’interagir avec le système.</w:t>
+      </w:r>
+    </w:p>
+    <w:p>
+      <w:r>
+        <w:t>• Servir à valider l’architecture logicielle qui sera développée.</w:t>
+      </w:r>
+      <w:bookmarkStart w:id="0" w:name="_GoBack"/>
+      <w:bookmarkEnd w:id="0"/>
+    </w:p>
+    <w:p>
+      <w:r>
+        <w:t>Un cas d’utilisation est: • une description relativement longue • allant du début à la fin d’un processus • comportant plusieurs étapes ou transactions.</w:t>
+      </w:r>
+    </w:p>
+    <w:p>
+      <w:r>
+        <w:t>Le test de la dimension : un cas d’utilisation est extrêmement rarement constitué d’une seule action ou étape. Un cas d’utilisation comprend typiquement plusieurs étapes, et dans un format étendu nécessite souvent de 3 à 10 pages de texte afin de le décrire.</w:t>
+      </w:r>
+    </w:p>
+    <w:p>
+      <w:r>
+        <w:t>Ceci permet de voir rapidement les principales fonctions d’un système.</w:t>
+      </w:r>
+    </w:p>
     <w:p/>
+    <w:p>
+      <w:r>
+        <w:t>Ont un impact important sur l’architecture du système, par exemple parce qu’ils introduisent beaucoup de concepts ou classes, ou exigent de la persistance.</w:t>
+      </w:r>
+    </w:p>
+    <w:p>
+      <w:r>
+        <w:t>2. Contiennent beaucoup d’information sur la conception sans nécessairement nécessiter beaucoup d’effort.</w:t>
+      </w:r>
+    </w:p>
+    <w:p>
+      <w:r>
+        <w:t>3. Contiennent des fonctions risquées, complexes ou urgentes.</w:t>
+      </w:r>
+    </w:p>
+    <w:p>
+      <w:r>
+        <w:t>4. Impliquent des efforts importants de recherche ou l’utilisation de nouvelles technologies.</w:t>
+      </w:r>
+    </w:p>
+    <w:p>
+      <w:r>
+        <w:t>5. Représente l’activité commerciale principale. 6. Implique directement des revenus supplémentaires ou des réductions de coûts.</w:t>
+      </w:r>
+    </w:p>
+    <w:p/>
+    <w:p>
+      <w:r>
+        <w:t>Décomposition de cas d’utilisation</w:t>
+      </w:r>
+    </w:p>
+    <w:p>
+      <w:r>
+        <w:t>•Dans un développement itératif, on se donne un échéancier serré pour chaque cycle de développement. •Il peut donc arriver qu’un cas d’utilisation ne soit pas complètement réalisé au cours d’un cycle. •Dans ces cas, on peut en faire des versions simplifiées réalisables dans un cycle. •Les versions simplifiées sont raffinées de cycle en cycle jusqu’à correspondre au cas d’utilisation initial.</w:t>
+      </w:r>
+    </w:p>
+    <w:p/>
+    <w:p>
+      <w:r>
+        <w:t>La réalisation de chaque cas d’utilisation doit fournir une plus-value quantifiable à l’usager.</w:t>
+      </w:r>
+    </w:p>
+    <w:p>
+      <w:r>
+        <w:t>L’obtention de cette plus-value est la mesure du succès du cas d’utilisation.</w:t>
+      </w:r>
+    </w:p>
+    <w:p>
+      <w:pPr>
+        <w:rPr>
+          <w:lang w:val="en-CA"/>
+        </w:rPr>
+      </w:pPr>
+      <w:r>
+        <w:lastRenderedPageBreak/>
+        <w:t xml:space="preserve">Le logiciel </w:t>
+      </w:r>
+      <w:proofErr w:type="spellStart"/>
+      <w:r>
+        <w:t>PolyVersion</w:t>
+      </w:r>
+      <w:proofErr w:type="spellEnd"/>
+      <w:r>
+        <w:t xml:space="preserve"> est une application conçue pour être utilisée sur un téléphone portable afin de traduire automatiquement un flux audio d’une voix humaine s’exprimant dans une langue spécifiée (langue source) vers une autre langue (langue cible)</w:t>
+      </w:r>
+    </w:p>
+    <w:p>
+      <w:r>
+        <w:t>CU_1.0 Enregistrement (</w:t>
+      </w:r>
+      <w:proofErr w:type="spellStart"/>
+      <w:r>
+        <w:t>recording</w:t>
+      </w:r>
+      <w:proofErr w:type="spellEnd"/>
+      <w:r>
+        <w:t>)</w:t>
+      </w:r>
+      <w:r>
+        <w:t xml:space="preserve"> </w:t>
+      </w:r>
+      <w:r>
+        <w:t>de l’audio</w:t>
+      </w:r>
+    </w:p>
+    <w:p>
+      <w:proofErr w:type="gramStart"/>
+      <w:r>
+        <w:t>ajoute</w:t>
+      </w:r>
+      <w:proofErr w:type="gramEnd"/>
+      <w:r>
+        <w:t xml:space="preserve"> une quantité mesurable de valeur</w:t>
+      </w:r>
+    </w:p>
+    <w:p>
+      <w:r>
+        <w:t xml:space="preserve">CU_2.0 Gestion de </w:t>
+      </w:r>
+      <w:r>
+        <w:t xml:space="preserve">la </w:t>
+      </w:r>
+      <w:r>
+        <w:t>mémoire des messages</w:t>
+      </w:r>
+      <w:r>
+        <w:t xml:space="preserve"> enregistrés</w:t>
+      </w:r>
+    </w:p>
+    <w:p>
+      <w:proofErr w:type="gramStart"/>
+      <w:r>
+        <w:t>ajoute</w:t>
+      </w:r>
+      <w:proofErr w:type="gramEnd"/>
+      <w:r>
+        <w:t xml:space="preserve"> une quantité mesurable de valeur</w:t>
+      </w:r>
+    </w:p>
+    <w:p>
+      <w:r>
+        <w:t>CU_3.0 Traduction audio</w:t>
+      </w:r>
+    </w:p>
+    <w:p>
+      <w:proofErr w:type="gramStart"/>
+      <w:r>
+        <w:t>ajoute</w:t>
+      </w:r>
+      <w:proofErr w:type="gramEnd"/>
+      <w:r>
+        <w:t xml:space="preserve"> une quantité mesurable de valeur</w:t>
+      </w:r>
+    </w:p>
     <w:sectPr>
       <w:pgSz w:w="12240" w:h="15840"/>
       <w:pgMar w:top="1440" w:right="1440" w:bottom="1440" w:left="1440" w:header="708" w:footer="708" w:gutter="0"/>

</xml_diff>